<commit_message>
Update DibujarRectangulo and word
Se finaliza el ejercicio para la asistencia junto con su word (análisis y diseño)
</commit_message>
<xml_diff>
--- a/Asistencia EjercicioRect.docx
+++ b/Asistencia EjercicioRect.docx
@@ -206,7 +206,7 @@
                 <v:shape id="_x0000_i1025" type="#_x0000_t75" style="width:78.15pt;height:44.85pt" o:ole="">
                   <v:imagedata r:id="rId7" o:title=""/>
                 </v:shape>
-                <o:OLEObject Type="Embed" ProgID="PBrush" ShapeID="_x0000_i1025" DrawAspect="Content" ObjectID="_1774457325" r:id="rId8"/>
+                <o:OLEObject Type="Embed" ProgID="PBrush" ShapeID="_x0000_i1025" DrawAspect="Content" ObjectID="_1774469571" r:id="rId8"/>
               </w:object>
             </w:r>
           </w:p>
@@ -1251,31 +1251,7 @@
         <w:rPr>
           <w:rFonts w:ascii="Arial" w:hAnsi="Arial" w:cs="Arial"/>
         </w:rPr>
-        <w:t>Dibuje en toda la extensión del lienzo de (440, 420) rectángulos de idénticas</w:t>
-      </w:r>
-      <w:r>
-        <w:rPr>
-          <w:rFonts w:ascii="Arial" w:hAnsi="Arial" w:cs="Arial"/>
-        </w:rPr>
-        <w:t xml:space="preserve"> </w:t>
-      </w:r>
-      <w:r>
-        <w:rPr>
-          <w:rFonts w:ascii="Arial" w:hAnsi="Arial" w:cs="Arial"/>
-        </w:rPr>
-        <w:t>medidas (40 ancho y 20 de alto) y que mantengan una distancia de 20 pixeles entre ellos</w:t>
-      </w:r>
-      <w:r>
-        <w:rPr>
-          <w:rFonts w:ascii="Arial" w:hAnsi="Arial" w:cs="Arial"/>
-        </w:rPr>
-        <w:t xml:space="preserve"> </w:t>
-      </w:r>
-      <w:r>
-        <w:rPr>
-          <w:rFonts w:ascii="Arial" w:hAnsi="Arial" w:cs="Arial"/>
-        </w:rPr>
-        <w:t xml:space="preserve">tanto horizontal como verticalmente. Utilice la estructura de control repetitiva </w:t>
+        <w:t xml:space="preserve">Dibuje en toda la extensión del lienzo de (440, 420) rectángulos de idénticas medidas (40 ancho y 20 de alto) y que mantengan una distancia de 20 pixeles entre ellos tanto horizontal como verticalmente. Utilice la estructura de control repetitiva </w:t>
       </w:r>
       <w:proofErr w:type="spellStart"/>
       <w:r>
@@ -1289,19 +1265,7 @@
         <w:rPr>
           <w:rFonts w:ascii="Arial" w:hAnsi="Arial" w:cs="Arial"/>
         </w:rPr>
-        <w:t>. El lienzo</w:t>
-      </w:r>
-      <w:r>
-        <w:rPr>
-          <w:rFonts w:ascii="Arial" w:hAnsi="Arial" w:cs="Arial"/>
-        </w:rPr>
-        <w:t xml:space="preserve"> </w:t>
-      </w:r>
-      <w:r>
-        <w:rPr>
-          <w:rFonts w:ascii="Arial" w:hAnsi="Arial" w:cs="Arial"/>
-        </w:rPr>
-        <w:t>debería verse así:</w:t>
+        <w:t>. El lienzo debería verse así:</w:t>
       </w:r>
     </w:p>
     <w:p>
@@ -1314,6 +1278,7 @@
       <w:r>
         <w:rPr>
           <w:rFonts w:ascii="Arial" w:hAnsi="Arial" w:cs="Arial"/>
+          <w:noProof/>
         </w:rPr>
         <w:drawing>
           <wp:inline distT="0" distB="0" distL="0" distR="0" wp14:anchorId="2461ED7C" wp14:editId="5BE06B69">
@@ -2021,7 +1986,61 @@
               <w:rPr>
                 <w:rFonts w:ascii="Arial" w:hAnsi="Arial" w:cs="Arial"/>
               </w:rPr>
-              <w:t xml:space="preserve">      </w:t>
+              <w:t xml:space="preserve">Para y </w:t>
+            </w:r>
+            <w:r>
+              <w:rPr>
+                <w:rFonts w:ascii="Arial" w:hAnsi="Arial" w:cs="Arial"/>
+              </w:rPr>
+              <w:sym w:font="Wingdings" w:char="F0DF"/>
+            </w:r>
+            <w:r>
+              <w:rPr>
+                <w:rFonts w:ascii="Arial" w:hAnsi="Arial" w:cs="Arial"/>
+              </w:rPr>
+              <w:t xml:space="preserve"> </w:t>
+            </w:r>
+            <w:proofErr w:type="spellStart"/>
+            <w:r>
+              <w:rPr>
+                <w:rFonts w:ascii="Arial" w:hAnsi="Arial" w:cs="Arial"/>
+              </w:rPr>
+              <w:t>coordenadasRect.y</w:t>
+            </w:r>
+            <w:proofErr w:type="spellEnd"/>
+            <w:r>
+              <w:rPr>
+                <w:rFonts w:ascii="Arial" w:hAnsi="Arial" w:cs="Arial"/>
+              </w:rPr>
+              <w:t xml:space="preserve"> hasta </w:t>
+            </w:r>
+            <w:proofErr w:type="spellStart"/>
+            <w:r>
+              <w:rPr>
+                <w:rFonts w:ascii="Arial" w:hAnsi="Arial" w:cs="Arial"/>
+              </w:rPr>
+              <w:t>altoLienzo</w:t>
+            </w:r>
+            <w:proofErr w:type="spellEnd"/>
+            <w:r>
+              <w:rPr>
+                <w:rFonts w:ascii="Arial" w:hAnsi="Arial" w:cs="Arial"/>
+              </w:rPr>
+              <w:t xml:space="preserve"> con paso (alto + </w:t>
+            </w:r>
+            <w:proofErr w:type="spellStart"/>
+            <w:r>
+              <w:rPr>
+                <w:rFonts w:ascii="Arial" w:hAnsi="Arial" w:cs="Arial"/>
+              </w:rPr>
+              <w:t>distEntreRect</w:t>
+            </w:r>
+            <w:proofErr w:type="spellEnd"/>
+            <w:r>
+              <w:rPr>
+                <w:rFonts w:ascii="Arial" w:hAnsi="Arial" w:cs="Arial"/>
+              </w:rPr>
+              <w:t>) hacer</w:t>
             </w:r>
           </w:p>
           <w:p>
@@ -2042,15 +2061,33 @@
               <w:rPr>
                 <w:rFonts w:ascii="Arial" w:hAnsi="Arial" w:cs="Arial"/>
               </w:rPr>
-              <w:t>x,coordenadasRect.y</w:t>
+              <w:t>x</w:t>
+            </w:r>
+            <w:r>
+              <w:rPr>
+                <w:rFonts w:ascii="Arial" w:hAnsi="Arial" w:cs="Arial"/>
+              </w:rPr>
+              <w:t>,</w:t>
+            </w:r>
+            <w:r>
+              <w:rPr>
+                <w:rFonts w:ascii="Arial" w:hAnsi="Arial" w:cs="Arial"/>
+              </w:rPr>
+              <w:t>y</w:t>
+            </w:r>
+            <w:proofErr w:type="gramEnd"/>
+            <w:r>
+              <w:rPr>
+                <w:rFonts w:ascii="Arial" w:hAnsi="Arial" w:cs="Arial"/>
+              </w:rPr>
+              <w:t>,ancho,alto</w:t>
             </w:r>
             <w:proofErr w:type="spellEnd"/>
-            <w:proofErr w:type="gramEnd"/>
-            <w:r>
-              <w:rPr>
-                <w:rFonts w:ascii="Arial" w:hAnsi="Arial" w:cs="Arial"/>
-              </w:rPr>
-              <w:t>) con dimensiones ancho y alto</w:t>
+            <w:r>
+              <w:rPr>
+                <w:rFonts w:ascii="Arial" w:hAnsi="Arial" w:cs="Arial"/>
+              </w:rPr>
+              <w:t>)</w:t>
             </w:r>
           </w:p>
           <w:p>
@@ -2063,7 +2100,7 @@
               <w:rPr>
                 <w:rFonts w:ascii="Arial" w:hAnsi="Arial" w:cs="Arial"/>
               </w:rPr>
-              <w:t xml:space="preserve">      </w:t>
+              <w:t>Fin Para</w:t>
             </w:r>
           </w:p>
           <w:p>
@@ -2102,8 +2139,112 @@
         </w:rPr>
       </w:pPr>
     </w:p>
+    <w:p>
+      <w:pPr>
+        <w:rPr>
+          <w:rFonts w:ascii="Arial" w:hAnsi="Arial" w:cs="Arial"/>
+        </w:rPr>
+      </w:pPr>
+    </w:p>
+    <w:p>
+      <w:pPr>
+        <w:rPr>
+          <w:rFonts w:ascii="Arial" w:hAnsi="Arial" w:cs="Arial"/>
+        </w:rPr>
+      </w:pPr>
+    </w:p>
+    <w:p>
+      <w:pPr>
+        <w:rPr>
+          <w:rFonts w:ascii="Arial" w:hAnsi="Arial" w:cs="Arial"/>
+        </w:rPr>
+      </w:pPr>
+    </w:p>
+    <w:p>
+      <w:pPr>
+        <w:rPr>
+          <w:rFonts w:ascii="Arial" w:hAnsi="Arial" w:cs="Arial"/>
+        </w:rPr>
+      </w:pPr>
+    </w:p>
+    <w:p>
+      <w:pPr>
+        <w:rPr>
+          <w:rFonts w:ascii="Arial" w:hAnsi="Arial" w:cs="Arial"/>
+          <w:u w:val="single"/>
+        </w:rPr>
+      </w:pPr>
+      <w:r>
+        <w:rPr>
+          <w:rFonts w:ascii="Arial" w:hAnsi="Arial" w:cs="Arial"/>
+          <w:u w:val="single"/>
+        </w:rPr>
+        <w:t>CODIFICACION</w:t>
+      </w:r>
+    </w:p>
+    <w:p>
+      <w:pPr>
+        <w:jc w:val="center"/>
+        <w:rPr>
+          <w:rFonts w:ascii="Arial" w:hAnsi="Arial" w:cs="Arial"/>
+          <w:u w:val="single"/>
+        </w:rPr>
+      </w:pPr>
+      <w:r>
+        <w:rPr>
+          <w:rFonts w:ascii="Arial" w:hAnsi="Arial" w:cs="Arial"/>
+          <w:noProof/>
+          <w:u w:val="single"/>
+        </w:rPr>
+        <w:drawing>
+          <wp:inline distT="0" distB="0" distL="0" distR="0" wp14:anchorId="0163CE4F" wp14:editId="625B6E17">
+            <wp:extent cx="5306060" cy="4077335"/>
+            <wp:effectExtent l="0" t="0" r="8890" b="0"/>
+            <wp:docPr id="7" name="Imagen 7"/>
+            <wp:cNvGraphicFramePr>
+              <a:graphicFrameLocks xmlns:a="http://schemas.openxmlformats.org/drawingml/2006/main" noChangeAspect="1"/>
+            </wp:cNvGraphicFramePr>
+            <a:graphic xmlns:a="http://schemas.openxmlformats.org/drawingml/2006/main">
+              <a:graphicData uri="http://schemas.openxmlformats.org/drawingml/2006/picture">
+                <pic:pic xmlns:pic="http://schemas.openxmlformats.org/drawingml/2006/picture">
+                  <pic:nvPicPr>
+                    <pic:cNvPr id="0" name="Picture 3"/>
+                    <pic:cNvPicPr>
+                      <a:picLocks noChangeAspect="1" noChangeArrowheads="1"/>
+                    </pic:cNvPicPr>
+                  </pic:nvPicPr>
+                  <pic:blipFill>
+                    <a:blip r:embed="rId10">
+                      <a:extLst>
+                        <a:ext uri="{28A0092B-C50C-407E-A947-70E740481C1C}">
+                          <a14:useLocalDpi xmlns:a14="http://schemas.microsoft.com/office/drawing/2010/main" val="0"/>
+                        </a:ext>
+                      </a:extLst>
+                    </a:blip>
+                    <a:srcRect/>
+                    <a:stretch>
+                      <a:fillRect/>
+                    </a:stretch>
+                  </pic:blipFill>
+                  <pic:spPr bwMode="auto">
+                    <a:xfrm>
+                      <a:off x="0" y="0"/>
+                      <a:ext cx="5306060" cy="4077335"/>
+                    </a:xfrm>
+                    <a:prstGeom prst="rect">
+                      <a:avLst/>
+                    </a:prstGeom>
+                    <a:noFill/>
+                  </pic:spPr>
+                </pic:pic>
+              </a:graphicData>
+            </a:graphic>
+          </wp:inline>
+        </w:drawing>
+      </w:r>
+    </w:p>
     <w:sectPr>
-      <w:headerReference w:type="default" r:id="rId10"/>
+      <w:headerReference w:type="default" r:id="rId11"/>
       <w:pgSz w:w="11906" w:h="16838"/>
       <w:pgMar w:top="1417" w:right="1701" w:bottom="1417" w:left="1701" w:header="708" w:footer="708" w:gutter="0"/>
       <w:pgBorders w:display="firstPage" w:offsetFrom="page">
@@ -2370,10 +2511,10 @@
                 <v:path o:extrusionok="f" gradientshapeok="t" o:connecttype="rect"/>
                 <o:lock v:ext="edit" aspectratio="t"/>
               </v:shapetype>
-              <v:shape id="_x0000_i1029" type="#_x0000_t75" style="width:78pt;height:45pt" o:ole="">
+              <v:shape id="_x0000_i1026" type="#_x0000_t75" style="width:78pt;height:45pt" o:ole="">
                 <v:imagedata r:id="rId2" o:title=""/>
               </v:shape>
-              <o:OLEObject Type="Embed" ProgID="PBrush" ShapeID="_x0000_i1029" DrawAspect="Content" ObjectID="_1774457326" r:id="rId3"/>
+              <o:OLEObject Type="Embed" ProgID="PBrush" ShapeID="_x0000_i1026" DrawAspect="Content" ObjectID="_1774469572" r:id="rId3"/>
             </w:object>
           </w:r>
         </w:p>
@@ -2878,6 +3019,17 @@
     <w:uiPriority w:val="99"/>
     <w:rsid w:val="005D443D"/>
   </w:style>
+  <w:style w:type="paragraph" w:styleId="Prrafodelista">
+    <w:name w:val="List Paragraph"/>
+    <w:basedOn w:val="Normal"/>
+    <w:uiPriority w:val="34"/>
+    <w:qFormat/>
+    <w:rsid w:val="00845925"/>
+    <w:pPr>
+      <w:ind w:left="720"/>
+      <w:contextualSpacing/>
+    </w:pPr>
+  </w:style>
 </w:styles>
 </file>
 

</xml_diff>